<commit_message>
add 5 secounds timeout to some endpoints
</commit_message>
<xml_diff>
--- a/Hermes.docx
+++ b/Hermes.docx
@@ -22,12 +22,2103 @@
     </w:p>
     <w:p>
       <w:pPr>
+        <w:pStyle w:val="Verzeichnis1"/>
+        <w:tabs>
+          <w:tab w:val="right" w:leader="dot" w:pos="9062"/>
+        </w:tabs>
         <w:rPr>
           <w:sz w:val="28"/>
           <w:szCs w:val="28"/>
           <w:lang w:val="de-DE"/>
         </w:rPr>
       </w:pPr>
+    </w:p>
+    <w:p>
+      <w:pPr>
+        <w:pStyle w:val="berschrift1"/>
+        <w:rPr>
+          <w:lang w:val="de-DE"/>
+        </w:rPr>
+      </w:pPr>
+      <w:bookmarkStart w:id="0" w:name="_Toc138757881"/>
+      <w:r>
+        <w:rPr>
+          <w:lang w:val="de-DE"/>
+        </w:rPr>
+        <w:t>Inhaltsverzeichnis</w:t>
+      </w:r>
+      <w:bookmarkEnd w:id="0"/>
+    </w:p>
+    <w:p>
+      <w:pPr>
+        <w:pStyle w:val="Verzeichnis1"/>
+        <w:tabs>
+          <w:tab w:val="right" w:leader="dot" w:pos="9062"/>
+        </w:tabs>
+        <w:rPr>
+          <w:rFonts w:eastAsiaTheme="minorEastAsia"/>
+          <w:noProof/>
+          <w:lang w:eastAsia="de-CH"/>
+        </w:rPr>
+      </w:pPr>
+      <w:r>
+        <w:rPr>
+          <w:sz w:val="28"/>
+          <w:szCs w:val="28"/>
+          <w:lang w:val="de-DE"/>
+        </w:rPr>
+        <w:fldChar w:fldCharType="begin"/>
+      </w:r>
+      <w:r>
+        <w:rPr>
+          <w:sz w:val="28"/>
+          <w:szCs w:val="28"/>
+          <w:lang w:val="de-DE"/>
+        </w:rPr>
+        <w:instrText xml:space="preserve"> TOC \o "1-3" \u </w:instrText>
+      </w:r>
+      <w:r>
+        <w:rPr>
+          <w:sz w:val="28"/>
+          <w:szCs w:val="28"/>
+          <w:lang w:val="de-DE"/>
+        </w:rPr>
+        <w:fldChar w:fldCharType="separate"/>
+      </w:r>
+      <w:r>
+        <w:rPr>
+          <w:noProof/>
+          <w:lang w:val="de-DE"/>
+        </w:rPr>
+        <w:t>Inhaltsverzeichnis</w:t>
+      </w:r>
+      <w:r>
+        <w:rPr>
+          <w:noProof/>
+        </w:rPr>
+        <w:tab/>
+      </w:r>
+      <w:r>
+        <w:rPr>
+          <w:noProof/>
+        </w:rPr>
+        <w:fldChar w:fldCharType="begin"/>
+      </w:r>
+      <w:r>
+        <w:rPr>
+          <w:noProof/>
+        </w:rPr>
+        <w:instrText xml:space="preserve"> PAGEREF _Toc138757881 \h </w:instrText>
+      </w:r>
+      <w:r>
+        <w:rPr>
+          <w:noProof/>
+        </w:rPr>
+      </w:r>
+      <w:r>
+        <w:rPr>
+          <w:noProof/>
+        </w:rPr>
+        <w:fldChar w:fldCharType="separate"/>
+      </w:r>
+      <w:r>
+        <w:rPr>
+          <w:noProof/>
+        </w:rPr>
+        <w:t>1</w:t>
+      </w:r>
+      <w:r>
+        <w:rPr>
+          <w:noProof/>
+        </w:rPr>
+        <w:fldChar w:fldCharType="end"/>
+      </w:r>
+    </w:p>
+    <w:p>
+      <w:pPr>
+        <w:pStyle w:val="Verzeichnis1"/>
+        <w:tabs>
+          <w:tab w:val="right" w:leader="dot" w:pos="9062"/>
+        </w:tabs>
+        <w:rPr>
+          <w:rFonts w:eastAsiaTheme="minorEastAsia"/>
+          <w:noProof/>
+          <w:lang w:eastAsia="de-CH"/>
+        </w:rPr>
+      </w:pPr>
+      <w:r>
+        <w:rPr>
+          <w:noProof/>
+          <w:lang w:val="de-DE"/>
+        </w:rPr>
+        <w:t>Einleitung:</w:t>
+      </w:r>
+      <w:r>
+        <w:rPr>
+          <w:noProof/>
+        </w:rPr>
+        <w:tab/>
+      </w:r>
+      <w:r>
+        <w:rPr>
+          <w:noProof/>
+        </w:rPr>
+        <w:fldChar w:fldCharType="begin"/>
+      </w:r>
+      <w:r>
+        <w:rPr>
+          <w:noProof/>
+        </w:rPr>
+        <w:instrText xml:space="preserve"> PAGEREF _Toc138757882 \h </w:instrText>
+      </w:r>
+      <w:r>
+        <w:rPr>
+          <w:noProof/>
+        </w:rPr>
+      </w:r>
+      <w:r>
+        <w:rPr>
+          <w:noProof/>
+        </w:rPr>
+        <w:fldChar w:fldCharType="separate"/>
+      </w:r>
+      <w:r>
+        <w:rPr>
+          <w:noProof/>
+        </w:rPr>
+        <w:t>1</w:t>
+      </w:r>
+      <w:r>
+        <w:rPr>
+          <w:noProof/>
+        </w:rPr>
+        <w:fldChar w:fldCharType="end"/>
+      </w:r>
+    </w:p>
+    <w:p>
+      <w:pPr>
+        <w:pStyle w:val="Verzeichnis2"/>
+        <w:tabs>
+          <w:tab w:val="right" w:leader="dot" w:pos="9062"/>
+        </w:tabs>
+        <w:rPr>
+          <w:noProof/>
+        </w:rPr>
+      </w:pPr>
+      <w:r>
+        <w:rPr>
+          <w:noProof/>
+          <w:lang w:val="de-DE"/>
+        </w:rPr>
+        <w:t>Vorwort:</w:t>
+      </w:r>
+      <w:r>
+        <w:rPr>
+          <w:noProof/>
+        </w:rPr>
+        <w:tab/>
+      </w:r>
+      <w:r>
+        <w:rPr>
+          <w:noProof/>
+        </w:rPr>
+        <w:fldChar w:fldCharType="begin"/>
+      </w:r>
+      <w:r>
+        <w:rPr>
+          <w:noProof/>
+        </w:rPr>
+        <w:instrText xml:space="preserve"> PAGEREF _Toc138757883 \h </w:instrText>
+      </w:r>
+      <w:r>
+        <w:rPr>
+          <w:noProof/>
+        </w:rPr>
+      </w:r>
+      <w:r>
+        <w:rPr>
+          <w:noProof/>
+        </w:rPr>
+        <w:fldChar w:fldCharType="separate"/>
+      </w:r>
+      <w:r>
+        <w:rPr>
+          <w:noProof/>
+        </w:rPr>
+        <w:t>1</w:t>
+      </w:r>
+      <w:r>
+        <w:rPr>
+          <w:noProof/>
+        </w:rPr>
+        <w:fldChar w:fldCharType="end"/>
+      </w:r>
+    </w:p>
+    <w:p>
+      <w:pPr>
+        <w:pStyle w:val="Verzeichnis2"/>
+        <w:tabs>
+          <w:tab w:val="right" w:leader="dot" w:pos="9062"/>
+        </w:tabs>
+        <w:rPr>
+          <w:noProof/>
+        </w:rPr>
+      </w:pPr>
+      <w:r>
+        <w:rPr>
+          <w:noProof/>
+          <w:lang w:val="de-DE"/>
+        </w:rPr>
+        <w:t>Projekt Idee</w:t>
+      </w:r>
+      <w:r>
+        <w:rPr>
+          <w:noProof/>
+        </w:rPr>
+        <w:tab/>
+      </w:r>
+      <w:r>
+        <w:rPr>
+          <w:noProof/>
+        </w:rPr>
+        <w:fldChar w:fldCharType="begin"/>
+      </w:r>
+      <w:r>
+        <w:rPr>
+          <w:noProof/>
+        </w:rPr>
+        <w:instrText xml:space="preserve"> PAGEREF _Toc138757884 \h </w:instrText>
+      </w:r>
+      <w:r>
+        <w:rPr>
+          <w:noProof/>
+        </w:rPr>
+      </w:r>
+      <w:r>
+        <w:rPr>
+          <w:noProof/>
+        </w:rPr>
+        <w:fldChar w:fldCharType="separate"/>
+      </w:r>
+      <w:r>
+        <w:rPr>
+          <w:noProof/>
+        </w:rPr>
+        <w:t>1</w:t>
+      </w:r>
+      <w:r>
+        <w:rPr>
+          <w:noProof/>
+        </w:rPr>
+        <w:fldChar w:fldCharType="end"/>
+      </w:r>
+    </w:p>
+    <w:p>
+      <w:pPr>
+        <w:rPr>
+          <w:sz w:val="28"/>
+          <w:szCs w:val="28"/>
+          <w:lang w:val="de-DE"/>
+        </w:rPr>
+      </w:pPr>
+      <w:r>
+        <w:rPr>
+          <w:sz w:val="28"/>
+          <w:szCs w:val="28"/>
+          <w:lang w:val="de-DE"/>
+        </w:rPr>
+        <w:fldChar w:fldCharType="end"/>
+      </w:r>
+    </w:p>
+    <w:p>
+      <w:pPr>
+        <w:rPr>
+          <w:sz w:val="28"/>
+          <w:szCs w:val="28"/>
+          <w:lang w:val="de-DE"/>
+        </w:rPr>
+      </w:pPr>
+    </w:p>
+    <w:p>
+      <w:pPr>
+        <w:rPr>
+          <w:sz w:val="28"/>
+          <w:szCs w:val="28"/>
+          <w:lang w:val="de-DE"/>
+        </w:rPr>
+      </w:pPr>
+    </w:p>
+    <w:p>
+      <w:pPr>
+        <w:pStyle w:val="berschrift1"/>
+        <w:rPr>
+          <w:lang w:val="de-DE"/>
+        </w:rPr>
+      </w:pPr>
+      <w:bookmarkStart w:id="1" w:name="_Toc138757882"/>
+      <w:r>
+        <w:rPr>
+          <w:lang w:val="de-DE"/>
+        </w:rPr>
+        <w:t>Einleitung:</w:t>
+      </w:r>
+      <w:bookmarkEnd w:id="1"/>
+    </w:p>
+    <w:p>
+      <w:pPr>
+        <w:pStyle w:val="berschrift2"/>
+        <w:rPr>
+          <w:lang w:val="de-DE"/>
+        </w:rPr>
+      </w:pPr>
+    </w:p>
+    <w:p>
+      <w:pPr>
+        <w:pStyle w:val="berschrift2"/>
+        <w:rPr>
+          <w:lang w:val="de-DE"/>
+        </w:rPr>
+      </w:pPr>
+      <w:bookmarkStart w:id="2" w:name="_Toc138757883"/>
+      <w:r>
+        <w:rPr>
+          <w:lang w:val="de-DE"/>
+        </w:rPr>
+        <w:t>Vorwort:</w:t>
+      </w:r>
+      <w:bookmarkEnd w:id="2"/>
+    </w:p>
+    <w:p>
+      <w:pPr>
+        <w:rPr>
+          <w:lang w:val="de-DE"/>
+        </w:rPr>
+      </w:pPr>
+      <w:r>
+        <w:rPr>
+          <w:lang w:val="de-DE"/>
+        </w:rPr>
+        <w:t>Schon bald ist das erste Lehrjahr und die Zeit im ZLI vorbei. Dabei gibt es am Ende des Jahres noch ein Abschlussprojekt. Im Gegensatz zu den Ferienprojekten ist dieses Projekt eine Einzelarbeit. Auch wird von einem erwartet, dass man einen Projektantrag mache und all dies auch dokumentiert. Das Projekt besteht aus der Planung, der Umsetzung und der Finalisierung. Dafür haben wir für all das nur wenige Wochen Zeit.</w:t>
+      </w:r>
+    </w:p>
+    <w:p>
+      <w:pPr>
+        <w:pStyle w:val="berschrift2"/>
+        <w:rPr>
+          <w:lang w:val="de-DE"/>
+        </w:rPr>
+      </w:pPr>
+      <w:bookmarkStart w:id="3" w:name="_Toc138757884"/>
+      <w:r>
+        <w:rPr>
+          <w:lang w:val="de-DE"/>
+        </w:rPr>
+        <w:t>Projekt Idee</w:t>
+      </w:r>
+      <w:bookmarkEnd w:id="3"/>
+    </w:p>
+    <w:p>
+      <w:pPr>
+        <w:rPr>
+          <w:lang w:val="de-DE"/>
+        </w:rPr>
+      </w:pPr>
+      <w:r>
+        <w:rPr>
+          <w:lang w:val="de-DE"/>
+        </w:rPr>
+        <w:t>Im ZLI wird sich immer wieder über das nicht besonders benutzerfreundliche Zeus beschwert. Es ist umständlich und das CSS kommt auch aus dem letzten Jahrhundert. Darum kam immer wieder die Idee ein neuer Zeus zu machen. Diese Idee habe ich in meine Projekt Idee umgewandelt.</w:t>
+      </w:r>
+      <w:r>
+        <w:rPr>
+          <w:lang w:val="de-DE"/>
+        </w:rPr>
+        <w:t xml:space="preserve"> Da es etwas mit Zeus zu tun haben soll aber der Name Zeus 2 langweilig klingt, habe ich mich dafür entschieden eine andere griechische Gottheit zu nehmen. Da habe ich mich dann für Hermes entschieden, weil mir der Name gefallen hat.</w:t>
+      </w:r>
+    </w:p>
+    <w:p>
+      <w:pPr>
+        <w:pStyle w:val="berschrift1"/>
+        <w:rPr>
+          <w:lang w:val="de-DE"/>
+        </w:rPr>
+      </w:pPr>
+    </w:p>
+    <w:p>
+      <w:pPr>
+        <w:pStyle w:val="berschrift1"/>
+        <w:rPr>
+          <w:lang w:val="de-DE"/>
+        </w:rPr>
+      </w:pPr>
+    </w:p>
+    <w:p>
+      <w:pPr>
+        <w:rPr>
+          <w:rFonts w:asciiTheme="majorHAnsi" w:eastAsiaTheme="majorEastAsia" w:hAnsiTheme="majorHAnsi" w:cstheme="majorBidi"/>
+          <w:color w:val="2F5496" w:themeColor="accent1" w:themeShade="BF"/>
+          <w:sz w:val="32"/>
+          <w:szCs w:val="32"/>
+          <w:lang w:val="de-DE"/>
+        </w:rPr>
+      </w:pPr>
+      <w:r>
+        <w:rPr>
+          <w:lang w:val="de-DE"/>
+        </w:rPr>
+        <w:br w:type="page"/>
+      </w:r>
+    </w:p>
+    <w:p>
+      <w:pPr>
+        <w:pStyle w:val="berschrift1"/>
+        <w:rPr>
+          <w:lang w:val="de-DE"/>
+        </w:rPr>
+      </w:pPr>
+      <w:r>
+        <w:rPr>
+          <w:lang w:val="de-DE"/>
+        </w:rPr>
+        <w:lastRenderedPageBreak/>
+        <w:t>Planung</w:t>
+      </w:r>
+    </w:p>
+    <w:p>
+      <w:pPr>
+        <w:pStyle w:val="berschrift2"/>
+        <w:rPr>
+          <w:lang w:val="de-DE"/>
+        </w:rPr>
+      </w:pPr>
+      <w:r>
+        <w:rPr>
+          <w:lang w:val="de-DE"/>
+        </w:rPr>
+        <w:t>Projektantrag</w:t>
+      </w:r>
+    </w:p>
+    <w:p>
+      <w:pPr>
+        <w:rPr>
+          <w:lang w:val="de-DE"/>
+        </w:rPr>
+      </w:pPr>
+    </w:p>
+    <w:tbl>
+      <w:tblPr>
+        <w:tblStyle w:val="ZLI-Standard"/>
+        <w:tblW w:w="0" w:type="auto"/>
+        <w:tblLook w:val="04A0" w:firstRow="1" w:lastRow="0" w:firstColumn="1" w:lastColumn="0" w:noHBand="0" w:noVBand="1"/>
+      </w:tblPr>
+      <w:tblGrid>
+        <w:gridCol w:w="4474"/>
+        <w:gridCol w:w="3488"/>
+        <w:gridCol w:w="986"/>
+      </w:tblGrid>
+      <w:tr>
+        <w:trPr>
+          <w:cnfStyle w:val="100000000000" w:firstRow="1" w:lastRow="0" w:firstColumn="0" w:lastColumn="0" w:oddVBand="0" w:evenVBand="0" w:oddHBand="0" w:evenHBand="0" w:firstRowFirstColumn="0" w:firstRowLastColumn="0" w:lastRowFirstColumn="0" w:lastRowLastColumn="0"/>
+        </w:trPr>
+        <w:tc>
+          <w:tcPr>
+            <w:tcW w:w="8948" w:type="dxa"/>
+            <w:gridSpan w:val="3"/>
+          </w:tcPr>
+          <w:p>
+            <w:r>
+              <w:t>Projekttitel</w:t>
+            </w:r>
+          </w:p>
+        </w:tc>
+      </w:tr>
+      <w:tr>
+        <w:tc>
+          <w:tcPr>
+            <w:tcW w:w="8948" w:type="dxa"/>
+            <w:gridSpan w:val="3"/>
+          </w:tcPr>
+          <w:p>
+            <w:r>
+              <w:t>Hermes (kann sich noch ändern)</w:t>
+            </w:r>
+          </w:p>
+        </w:tc>
+      </w:tr>
+      <w:tr>
+        <w:tc>
+          <w:tcPr>
+            <w:tcW w:w="4474" w:type="dxa"/>
+            <w:shd w:val="clear" w:color="auto" w:fill="F2F2F2" w:themeFill="background1" w:themeFillShade="F2"/>
+          </w:tcPr>
+          <w:p>
+            <w:pPr>
+              <w:rPr>
+                <w:b/>
+                <w:bCs/>
+              </w:rPr>
+            </w:pPr>
+            <w:r>
+              <w:rPr>
+                <w:b/>
+                <w:bCs/>
+              </w:rPr>
+              <w:t>Projektleiter (Name, E-Mail)</w:t>
+            </w:r>
+          </w:p>
+        </w:tc>
+        <w:tc>
+          <w:tcPr>
+            <w:tcW w:w="4474" w:type="dxa"/>
+            <w:gridSpan w:val="2"/>
+            <w:shd w:val="clear" w:color="auto" w:fill="F2F2F2" w:themeFill="background1" w:themeFillShade="F2"/>
+          </w:tcPr>
+          <w:p>
+            <w:pPr>
+              <w:rPr>
+                <w:b/>
+                <w:bCs/>
+              </w:rPr>
+            </w:pPr>
+            <w:r>
+              <w:rPr>
+                <w:b/>
+                <w:bCs/>
+              </w:rPr>
+              <w:t>Coach (Name, E-Mail)</w:t>
+            </w:r>
+          </w:p>
+        </w:tc>
+      </w:tr>
+      <w:tr>
+        <w:tc>
+          <w:tcPr>
+            <w:tcW w:w="4474" w:type="dxa"/>
+          </w:tcPr>
+          <w:p>
+            <w:r>
+              <w:t xml:space="preserve">Niel Müller </w:t>
+            </w:r>
+            <w:hyperlink r:id="rId4" w:history="1">
+              <w:r>
+                <w:rPr>
+                  <w:rStyle w:val="Hyperlink"/>
+                </w:rPr>
+                <w:t>lehreniel@gmail.com</w:t>
+              </w:r>
+            </w:hyperlink>
+          </w:p>
+        </w:tc>
+        <w:tc>
+          <w:tcPr>
+            <w:tcW w:w="4474" w:type="dxa"/>
+            <w:gridSpan w:val="2"/>
+          </w:tcPr>
+          <w:p>
+            <w:r>
+              <w:t>Fabian Dennler fabian.dennler@zli.ch</w:t>
+            </w:r>
+          </w:p>
+        </w:tc>
+      </w:tr>
+      <w:tr>
+        <w:tc>
+          <w:tcPr>
+            <w:tcW w:w="4474" w:type="dxa"/>
+            <w:shd w:val="clear" w:color="auto" w:fill="F2F2F2" w:themeFill="background1" w:themeFillShade="F2"/>
+          </w:tcPr>
+          <w:p>
+            <w:pPr>
+              <w:rPr>
+                <w:b/>
+                <w:bCs/>
+              </w:rPr>
+            </w:pPr>
+            <w:r>
+              <w:rPr>
+                <w:b/>
+                <w:bCs/>
+              </w:rPr>
+              <w:t>Projektstart</w:t>
+            </w:r>
+          </w:p>
+        </w:tc>
+        <w:tc>
+          <w:tcPr>
+            <w:tcW w:w="4474" w:type="dxa"/>
+            <w:gridSpan w:val="2"/>
+            <w:shd w:val="clear" w:color="auto" w:fill="F2F2F2" w:themeFill="background1" w:themeFillShade="F2"/>
+          </w:tcPr>
+          <w:p>
+            <w:pPr>
+              <w:rPr>
+                <w:b/>
+                <w:bCs/>
+              </w:rPr>
+            </w:pPr>
+            <w:r>
+              <w:rPr>
+                <w:b/>
+                <w:bCs/>
+              </w:rPr>
+              <w:t>Projektende</w:t>
+            </w:r>
+          </w:p>
+        </w:tc>
+      </w:tr>
+      <w:tr>
+        <w:tc>
+          <w:tcPr>
+            <w:tcW w:w="4474" w:type="dxa"/>
+          </w:tcPr>
+          <w:p>
+            <w:r>
+              <w:t>07.06.2023</w:t>
+            </w:r>
+          </w:p>
+        </w:tc>
+        <w:tc>
+          <w:tcPr>
+            <w:tcW w:w="4474" w:type="dxa"/>
+            <w:gridSpan w:val="2"/>
+          </w:tcPr>
+          <w:p>
+            <w:r>
+              <w:t>06.07.2023</w:t>
+            </w:r>
+          </w:p>
+        </w:tc>
+      </w:tr>
+      <w:tr>
+        <w:tc>
+          <w:tcPr>
+            <w:tcW w:w="8948" w:type="dxa"/>
+            <w:gridSpan w:val="3"/>
+            <w:shd w:val="clear" w:color="auto" w:fill="F2F2F2" w:themeFill="background1" w:themeFillShade="F2"/>
+          </w:tcPr>
+          <w:p>
+            <w:r>
+              <w:rPr>
+                <w:b/>
+                <w:bCs/>
+              </w:rPr>
+              <w:t>Idee / Kurzbeschreibung</w:t>
+            </w:r>
+            <w:r>
+              <w:t xml:space="preserve"> (</w:t>
+            </w:r>
+            <w:r>
+              <w:t>Um was geht es bei diesem Projekt?</w:t>
+            </w:r>
+            <w:r>
+              <w:t>)</w:t>
+            </w:r>
+          </w:p>
+        </w:tc>
+      </w:tr>
+      <w:tr>
+        <w:tc>
+          <w:tcPr>
+            <w:tcW w:w="8948" w:type="dxa"/>
+            <w:gridSpan w:val="3"/>
+          </w:tcPr>
+          <w:p>
+            <w:r>
+              <w:t xml:space="preserve">Ich will ein Zeus machen nur </w:t>
+            </w:r>
+            <w:proofErr w:type="spellStart"/>
+            <w:r>
+              <w:t>benutzerfrendlicher</w:t>
+            </w:r>
+            <w:proofErr w:type="spellEnd"/>
+          </w:p>
+        </w:tc>
+      </w:tr>
+      <w:tr>
+        <w:tc>
+          <w:tcPr>
+            <w:tcW w:w="8948" w:type="dxa"/>
+            <w:gridSpan w:val="3"/>
+            <w:shd w:val="clear" w:color="auto" w:fill="F2F2F2" w:themeFill="background1" w:themeFillShade="F2"/>
+          </w:tcPr>
+          <w:p>
+            <w:r>
+              <w:rPr>
+                <w:b/>
+                <w:bCs/>
+              </w:rPr>
+              <w:t>Ausgangslage</w:t>
+            </w:r>
+            <w:r>
+              <w:t xml:space="preserve"> (</w:t>
+            </w:r>
+            <w:r>
+              <w:t xml:space="preserve">Was ist los? </w:t>
+            </w:r>
+            <w:r>
+              <w:t>Warum wird der P</w:t>
+            </w:r>
+            <w:r>
+              <w:t>rojektauftrag</w:t>
+            </w:r>
+            <w:r>
+              <w:t xml:space="preserve"> gestellt</w:t>
+            </w:r>
+            <w:r>
+              <w:t>?</w:t>
+            </w:r>
+            <w:r>
+              <w:t>)</w:t>
+            </w:r>
+          </w:p>
+        </w:tc>
+      </w:tr>
+      <w:tr>
+        <w:tc>
+          <w:tcPr>
+            <w:tcW w:w="8948" w:type="dxa"/>
+            <w:gridSpan w:val="3"/>
+          </w:tcPr>
+          <w:p>
+            <w:r>
+              <w:t>Nichts los</w:t>
+            </w:r>
+          </w:p>
+        </w:tc>
+      </w:tr>
+      <w:tr>
+        <w:tc>
+          <w:tcPr>
+            <w:tcW w:w="7962" w:type="dxa"/>
+            <w:gridSpan w:val="2"/>
+            <w:shd w:val="clear" w:color="auto" w:fill="F2F2F2" w:themeFill="background1" w:themeFillShade="F2"/>
+          </w:tcPr>
+          <w:p>
+            <w:r>
+              <w:rPr>
+                <w:b/>
+                <w:bCs/>
+              </w:rPr>
+              <w:t>Projektziele</w:t>
+            </w:r>
+            <w:r>
+              <w:t xml:space="preserve"> (</w:t>
+            </w:r>
+            <w:r>
+              <w:t>Erwartete Resultate. Forderungen und Wünsche</w:t>
+            </w:r>
+            <w:r>
+              <w:t>)</w:t>
+            </w:r>
+          </w:p>
+        </w:tc>
+        <w:tc>
+          <w:tcPr>
+            <w:tcW w:w="986" w:type="dxa"/>
+            <w:shd w:val="clear" w:color="auto" w:fill="F2F2F2" w:themeFill="background1" w:themeFillShade="F2"/>
+          </w:tcPr>
+          <w:p>
+            <w:r>
+              <w:rPr>
+                <w:rFonts w:cs="Arial"/>
+                <w:b/>
+                <w:sz w:val="20"/>
+                <w:szCs w:val="20"/>
+              </w:rPr>
+              <w:t>Prior.</w:t>
+            </w:r>
+            <w:r>
+              <w:rPr>
+                <w:rFonts w:cs="Arial"/>
+                <w:b/>
+                <w:sz w:val="20"/>
+                <w:szCs w:val="20"/>
+                <w:vertAlign w:val="superscript"/>
+              </w:rPr>
+              <w:t>1</w:t>
+            </w:r>
+          </w:p>
+        </w:tc>
+      </w:tr>
+      <w:tr>
+        <w:tc>
+          <w:tcPr>
+            <w:tcW w:w="7962" w:type="dxa"/>
+            <w:gridSpan w:val="2"/>
+          </w:tcPr>
+          <w:p>
+            <w:r>
+              <w:t xml:space="preserve">Man kann ein Team erstellen </w:t>
+            </w:r>
+          </w:p>
+        </w:tc>
+        <w:tc>
+          <w:tcPr>
+            <w:tcW w:w="986" w:type="dxa"/>
+          </w:tcPr>
+          <w:p>
+            <w:r>
+              <w:t>A</w:t>
+            </w:r>
+          </w:p>
+        </w:tc>
+      </w:tr>
+      <w:tr>
+        <w:tc>
+          <w:tcPr>
+            <w:tcW w:w="7962" w:type="dxa"/>
+            <w:gridSpan w:val="2"/>
+          </w:tcPr>
+          <w:p>
+            <w:r>
+              <w:t>Man kann Benutzer zu dem Team hinzufügen</w:t>
+            </w:r>
+          </w:p>
+        </w:tc>
+        <w:tc>
+          <w:tcPr>
+            <w:tcW w:w="986" w:type="dxa"/>
+          </w:tcPr>
+          <w:p>
+            <w:r>
+              <w:t>A</w:t>
+            </w:r>
+          </w:p>
+        </w:tc>
+      </w:tr>
+      <w:tr>
+        <w:tc>
+          <w:tcPr>
+            <w:tcW w:w="7962" w:type="dxa"/>
+            <w:gridSpan w:val="2"/>
+          </w:tcPr>
+          <w:p>
+            <w:r>
+              <w:t>Man kann die Zeit erfassen</w:t>
+            </w:r>
+          </w:p>
+        </w:tc>
+        <w:tc>
+          <w:tcPr>
+            <w:tcW w:w="986" w:type="dxa"/>
+          </w:tcPr>
+          <w:p>
+            <w:r>
+              <w:t>A</w:t>
+            </w:r>
+          </w:p>
+        </w:tc>
+      </w:tr>
+      <w:tr>
+        <w:tc>
+          <w:tcPr>
+            <w:tcW w:w="7962" w:type="dxa"/>
+            <w:gridSpan w:val="2"/>
+          </w:tcPr>
+          <w:p>
+            <w:r>
+              <w:t>Man hat eine Arbeitszeit</w:t>
+            </w:r>
+          </w:p>
+        </w:tc>
+        <w:tc>
+          <w:tcPr>
+            <w:tcW w:w="986" w:type="dxa"/>
+          </w:tcPr>
+          <w:p>
+            <w:r>
+              <w:t>A</w:t>
+            </w:r>
+          </w:p>
+        </w:tc>
+      </w:tr>
+      <w:tr>
+        <w:tc>
+          <w:tcPr>
+            <w:tcW w:w="7962" w:type="dxa"/>
+            <w:gridSpan w:val="2"/>
+            <w:shd w:val="clear" w:color="auto" w:fill="F2F2F2" w:themeFill="background1" w:themeFillShade="F2"/>
+          </w:tcPr>
+          <w:p>
+            <w:r>
+              <w:rPr>
+                <w:b/>
+                <w:bCs/>
+              </w:rPr>
+              <w:t>Vorgehens</w:t>
+            </w:r>
+            <w:r>
+              <w:rPr>
+                <w:b/>
+                <w:bCs/>
+              </w:rPr>
+              <w:t xml:space="preserve">ziele </w:t>
+            </w:r>
+            <w:r>
+              <w:t>(</w:t>
+            </w:r>
+            <w:r>
+              <w:t>Forderungen und Rah</w:t>
+            </w:r>
+            <w:r>
+              <w:t>menb</w:t>
+            </w:r>
+            <w:r>
+              <w:t>edingungen</w:t>
+            </w:r>
+            <w:r>
+              <w:t>)</w:t>
+            </w:r>
+          </w:p>
+        </w:tc>
+        <w:tc>
+          <w:tcPr>
+            <w:tcW w:w="986" w:type="dxa"/>
+            <w:shd w:val="clear" w:color="auto" w:fill="F2F2F2" w:themeFill="background1" w:themeFillShade="F2"/>
+          </w:tcPr>
+          <w:p>
+            <w:r>
+              <w:rPr>
+                <w:rFonts w:cs="Arial"/>
+                <w:b/>
+                <w:sz w:val="20"/>
+                <w:szCs w:val="20"/>
+              </w:rPr>
+              <w:t>Prior.</w:t>
+            </w:r>
+            <w:r>
+              <w:rPr>
+                <w:rFonts w:cs="Arial"/>
+                <w:b/>
+                <w:sz w:val="20"/>
+                <w:szCs w:val="20"/>
+                <w:vertAlign w:val="superscript"/>
+              </w:rPr>
+              <w:t>1</w:t>
+            </w:r>
+          </w:p>
+        </w:tc>
+      </w:tr>
+      <w:tr>
+        <w:tc>
+          <w:tcPr>
+            <w:tcW w:w="7962" w:type="dxa"/>
+            <w:gridSpan w:val="2"/>
+          </w:tcPr>
+          <w:p>
+            <w:r>
+              <w:t xml:space="preserve">Ich produziere clean code (ich </w:t>
+            </w:r>
+            <w:proofErr w:type="spellStart"/>
+            <w:r>
+              <w:t>versuchs</w:t>
+            </w:r>
+            <w:proofErr w:type="spellEnd"/>
+            <w:r>
+              <w:t xml:space="preserve"> zumindest)</w:t>
+            </w:r>
+          </w:p>
+        </w:tc>
+        <w:tc>
+          <w:tcPr>
+            <w:tcW w:w="986" w:type="dxa"/>
+          </w:tcPr>
+          <w:p>
+            <w:r>
+              <w:t>B</w:t>
+            </w:r>
+          </w:p>
+        </w:tc>
+      </w:tr>
+      <w:tr>
+        <w:tc>
+          <w:tcPr>
+            <w:tcW w:w="7962" w:type="dxa"/>
+            <w:gridSpan w:val="2"/>
+          </w:tcPr>
+          <w:p>
+            <w:r>
+              <w:t xml:space="preserve">Ich mache regelmässig </w:t>
+            </w:r>
+            <w:proofErr w:type="spellStart"/>
+            <w:r>
+              <w:t>commits</w:t>
+            </w:r>
+            <w:proofErr w:type="spellEnd"/>
+          </w:p>
+        </w:tc>
+        <w:tc>
+          <w:tcPr>
+            <w:tcW w:w="986" w:type="dxa"/>
+          </w:tcPr>
+          <w:p>
+            <w:r>
+              <w:t>A</w:t>
+            </w:r>
+          </w:p>
+        </w:tc>
+      </w:tr>
+      <w:tr>
+        <w:tc>
+          <w:tcPr>
+            <w:tcW w:w="7962" w:type="dxa"/>
+            <w:gridSpan w:val="2"/>
+            <w:shd w:val="clear" w:color="auto" w:fill="F2F2F2" w:themeFill="background1" w:themeFillShade="F2"/>
+          </w:tcPr>
+          <w:p>
+            <w:r>
+              <w:rPr>
+                <w:b/>
+                <w:bCs/>
+              </w:rPr>
+              <w:t xml:space="preserve">Lernziele </w:t>
+            </w:r>
+            <w:r>
+              <w:t>(</w:t>
+            </w:r>
+            <w:r>
+              <w:t xml:space="preserve">Welche Kompetenzen werden </w:t>
+            </w:r>
+            <w:r>
+              <w:t>angestrebt</w:t>
+            </w:r>
+            <w:r>
+              <w:t>?</w:t>
+            </w:r>
+            <w:r>
+              <w:t>)</w:t>
+            </w:r>
+          </w:p>
+        </w:tc>
+        <w:tc>
+          <w:tcPr>
+            <w:tcW w:w="986" w:type="dxa"/>
+            <w:shd w:val="clear" w:color="auto" w:fill="F2F2F2" w:themeFill="background1" w:themeFillShade="F2"/>
+          </w:tcPr>
+          <w:p>
+            <w:r>
+              <w:rPr>
+                <w:rFonts w:cs="Arial"/>
+                <w:b/>
+                <w:sz w:val="20"/>
+                <w:szCs w:val="20"/>
+              </w:rPr>
+              <w:t>Prior.</w:t>
+            </w:r>
+            <w:r>
+              <w:rPr>
+                <w:rFonts w:cs="Arial"/>
+                <w:b/>
+                <w:sz w:val="20"/>
+                <w:szCs w:val="20"/>
+                <w:vertAlign w:val="superscript"/>
+              </w:rPr>
+              <w:t>1</w:t>
+            </w:r>
+          </w:p>
+        </w:tc>
+      </w:tr>
+      <w:tr>
+        <w:tc>
+          <w:tcPr>
+            <w:tcW w:w="7962" w:type="dxa"/>
+            <w:gridSpan w:val="2"/>
+          </w:tcPr>
+          <w:p>
+            <w:r>
+              <w:t>Das ich lerne wie man programmiert</w:t>
+            </w:r>
+          </w:p>
+        </w:tc>
+        <w:tc>
+          <w:tcPr>
+            <w:tcW w:w="986" w:type="dxa"/>
+          </w:tcPr>
+          <w:p>
+            <w:r>
+              <w:t>A</w:t>
+            </w:r>
+          </w:p>
+        </w:tc>
+      </w:tr>
+      <w:tr>
+        <w:tc>
+          <w:tcPr>
+            <w:tcW w:w="7962" w:type="dxa"/>
+            <w:gridSpan w:val="2"/>
+          </w:tcPr>
+          <w:p>
+            <w:r>
+              <w:t>Das ich lerne wie man clean code macht</w:t>
+            </w:r>
+          </w:p>
+        </w:tc>
+        <w:tc>
+          <w:tcPr>
+            <w:tcW w:w="986" w:type="dxa"/>
+          </w:tcPr>
+          <w:p>
+            <w:r>
+              <w:t>C</w:t>
+            </w:r>
+          </w:p>
+        </w:tc>
+      </w:tr>
+      <w:tr>
+        <w:tc>
+          <w:tcPr>
+            <w:tcW w:w="7962" w:type="dxa"/>
+            <w:gridSpan w:val="2"/>
+            <w:shd w:val="clear" w:color="auto" w:fill="F2F2F2" w:themeFill="background1" w:themeFillShade="F2"/>
+          </w:tcPr>
+          <w:p>
+            <w:r>
+              <w:rPr>
+                <w:b/>
+                <w:bCs/>
+              </w:rPr>
+              <w:t xml:space="preserve">Ressourcen </w:t>
+            </w:r>
+            <w:r>
+              <w:t>(</w:t>
+            </w:r>
+            <w:r>
+              <w:t>Personal, Sachmittel, Material?)</w:t>
+            </w:r>
+          </w:p>
+        </w:tc>
+        <w:tc>
+          <w:tcPr>
+            <w:tcW w:w="986" w:type="dxa"/>
+            <w:shd w:val="clear" w:color="auto" w:fill="F2F2F2" w:themeFill="background1" w:themeFillShade="F2"/>
+          </w:tcPr>
+          <w:p>
+            <w:r>
+              <w:rPr>
+                <w:rFonts w:cs="Arial"/>
+                <w:b/>
+                <w:sz w:val="20"/>
+                <w:szCs w:val="20"/>
+              </w:rPr>
+              <w:t>Menge</w:t>
+            </w:r>
+          </w:p>
+        </w:tc>
+      </w:tr>
+      <w:tr>
+        <w:tc>
+          <w:tcPr>
+            <w:tcW w:w="7962" w:type="dxa"/>
+            <w:gridSpan w:val="2"/>
+          </w:tcPr>
+          <w:p>
+            <w:r>
+              <w:t>PC</w:t>
+            </w:r>
+          </w:p>
+        </w:tc>
+        <w:tc>
+          <w:tcPr>
+            <w:tcW w:w="986" w:type="dxa"/>
+          </w:tcPr>
+          <w:p>
+            <w:r>
+              <w:t>1</w:t>
+            </w:r>
+          </w:p>
+        </w:tc>
+      </w:tr>
+      <w:tr>
+        <w:tc>
+          <w:tcPr>
+            <w:tcW w:w="7962" w:type="dxa"/>
+            <w:gridSpan w:val="2"/>
+          </w:tcPr>
+          <w:p>
+            <w:r>
+              <w:t>Niel</w:t>
+            </w:r>
+          </w:p>
+        </w:tc>
+        <w:tc>
+          <w:tcPr>
+            <w:tcW w:w="986" w:type="dxa"/>
+          </w:tcPr>
+          <w:p>
+            <w:r>
+              <w:t>1</w:t>
+            </w:r>
+          </w:p>
+        </w:tc>
+      </w:tr>
+      <w:tr>
+        <w:tc>
+          <w:tcPr>
+            <w:tcW w:w="7962" w:type="dxa"/>
+            <w:gridSpan w:val="2"/>
+            <w:shd w:val="clear" w:color="auto" w:fill="F2F2F2" w:themeFill="background1" w:themeFillShade="F2"/>
+          </w:tcPr>
+          <w:p>
+            <w:r>
+              <w:rPr>
+                <w:b/>
+                <w:bCs/>
+              </w:rPr>
+              <w:t xml:space="preserve">Projektentscheidung </w:t>
+            </w:r>
+            <w:r>
+              <w:t>(</w:t>
+            </w:r>
+            <w:r>
+              <w:t>Freigabeunterschrift</w:t>
+            </w:r>
+            <w:r>
+              <w:t>)</w:t>
+            </w:r>
+          </w:p>
+        </w:tc>
+        <w:tc>
+          <w:tcPr>
+            <w:tcW w:w="986" w:type="dxa"/>
+            <w:shd w:val="clear" w:color="auto" w:fill="F2F2F2" w:themeFill="background1" w:themeFillShade="F2"/>
+          </w:tcPr>
+          <w:p>
+            <w:r>
+              <w:rPr>
+                <w:rFonts w:cs="Arial"/>
+                <w:b/>
+                <w:sz w:val="20"/>
+                <w:szCs w:val="20"/>
+              </w:rPr>
+              <w:t>Datum</w:t>
+            </w:r>
+          </w:p>
+        </w:tc>
+      </w:tr>
+      <w:tr>
+        <w:tc>
+          <w:tcPr>
+            <w:tcW w:w="7962" w:type="dxa"/>
+            <w:gridSpan w:val="2"/>
+          </w:tcPr>
+          <w:p>
+            <w:r>
+              <w:t>Freigabe durch</w:t>
+            </w:r>
+            <w:r>
+              <w:t>:</w:t>
+            </w:r>
+          </w:p>
+        </w:tc>
+        <w:tc>
+          <w:tcPr>
+            <w:tcW w:w="986" w:type="dxa"/>
+          </w:tcPr>
+          <w:p/>
+        </w:tc>
+      </w:tr>
+    </w:tbl>
+    <w:tbl>
+      <w:tblPr>
+        <w:tblW w:w="5000" w:type="pct"/>
+        <w:tblBorders>
+          <w:top w:val="single" w:sz="4" w:space="0" w:color="auto"/>
+          <w:left w:val="single" w:sz="4" w:space="0" w:color="auto"/>
+          <w:bottom w:val="single" w:sz="4" w:space="0" w:color="auto"/>
+          <w:right w:val="single" w:sz="4" w:space="0" w:color="auto"/>
+          <w:insideH w:val="single" w:sz="4" w:space="0" w:color="auto"/>
+          <w:insideV w:val="single" w:sz="4" w:space="0" w:color="auto"/>
+        </w:tblBorders>
+        <w:tblLook w:val="01E0" w:firstRow="1" w:lastRow="1" w:firstColumn="1" w:lastColumn="1" w:noHBand="0" w:noVBand="0"/>
+      </w:tblPr>
+      <w:tblGrid>
+        <w:gridCol w:w="1909"/>
+        <w:gridCol w:w="4131"/>
+        <w:gridCol w:w="2159"/>
+        <w:gridCol w:w="873"/>
+      </w:tblGrid>
+      <w:tr>
+        <w:tc>
+          <w:tcPr>
+            <w:tcW w:w="1052" w:type="pct"/>
+            <w:tcBorders>
+              <w:top w:val="single" w:sz="4" w:space="0" w:color="auto"/>
+              <w:left w:val="nil"/>
+              <w:bottom w:val="nil"/>
+              <w:right w:val="nil"/>
+            </w:tcBorders>
+            <w:shd w:val="clear" w:color="auto" w:fill="auto"/>
+            <w:vAlign w:val="bottom"/>
+          </w:tcPr>
+          <w:p>
+            <w:pPr>
+              <w:rPr>
+                <w:rFonts w:cs="Arial"/>
+                <w:sz w:val="16"/>
+                <w:szCs w:val="16"/>
+              </w:rPr>
+            </w:pPr>
+            <w:r>
+              <w:rPr>
+                <w:rFonts w:cs="Arial"/>
+                <w:sz w:val="16"/>
+                <w:szCs w:val="16"/>
+              </w:rPr>
+              <w:t xml:space="preserve">1) A = </w:t>
+            </w:r>
+            <w:proofErr w:type="spellStart"/>
+            <w:r>
+              <w:rPr>
+                <w:rFonts w:cs="Arial"/>
+                <w:sz w:val="16"/>
+                <w:szCs w:val="16"/>
+              </w:rPr>
+              <w:t>Must</w:t>
+            </w:r>
+            <w:proofErr w:type="spellEnd"/>
+            <w:r>
+              <w:rPr>
+                <w:rFonts w:cs="Arial"/>
+                <w:sz w:val="16"/>
+                <w:szCs w:val="16"/>
+              </w:rPr>
+              <w:t xml:space="preserve"> </w:t>
+            </w:r>
+            <w:proofErr w:type="spellStart"/>
+            <w:r>
+              <w:rPr>
+                <w:rFonts w:cs="Arial"/>
+                <w:sz w:val="16"/>
+                <w:szCs w:val="16"/>
+              </w:rPr>
+              <w:t>have</w:t>
+            </w:r>
+            <w:proofErr w:type="spellEnd"/>
+          </w:p>
+        </w:tc>
+        <w:tc>
+          <w:tcPr>
+            <w:tcW w:w="2277" w:type="pct"/>
+            <w:tcBorders>
+              <w:top w:val="single" w:sz="4" w:space="0" w:color="auto"/>
+              <w:left w:val="nil"/>
+              <w:bottom w:val="nil"/>
+              <w:right w:val="nil"/>
+            </w:tcBorders>
+            <w:shd w:val="clear" w:color="auto" w:fill="auto"/>
+            <w:vAlign w:val="bottom"/>
+          </w:tcPr>
+          <w:p>
+            <w:pPr>
+              <w:rPr>
+                <w:rFonts w:cs="Arial"/>
+                <w:sz w:val="16"/>
+                <w:szCs w:val="16"/>
+              </w:rPr>
+            </w:pPr>
+            <w:r>
+              <w:rPr>
+                <w:rFonts w:cs="Arial"/>
+                <w:sz w:val="16"/>
+                <w:szCs w:val="16"/>
+              </w:rPr>
+              <w:t>B = Starkes Wunschziel, wenn irgendwie möglich</w:t>
+            </w:r>
+          </w:p>
+        </w:tc>
+        <w:tc>
+          <w:tcPr>
+            <w:tcW w:w="1190" w:type="pct"/>
+            <w:tcBorders>
+              <w:top w:val="single" w:sz="4" w:space="0" w:color="auto"/>
+              <w:left w:val="nil"/>
+              <w:bottom w:val="nil"/>
+              <w:right w:val="nil"/>
+            </w:tcBorders>
+            <w:shd w:val="clear" w:color="auto" w:fill="auto"/>
+            <w:vAlign w:val="bottom"/>
+          </w:tcPr>
+          <w:p>
+            <w:pPr>
+              <w:rPr>
+                <w:rFonts w:cs="Arial"/>
+                <w:sz w:val="16"/>
+                <w:szCs w:val="16"/>
+              </w:rPr>
+            </w:pPr>
+            <w:r>
+              <w:rPr>
+                <w:rFonts w:cs="Arial"/>
+                <w:sz w:val="16"/>
+                <w:szCs w:val="16"/>
+              </w:rPr>
+              <w:t xml:space="preserve">C = “Nice </w:t>
+            </w:r>
+            <w:proofErr w:type="spellStart"/>
+            <w:r>
+              <w:rPr>
+                <w:rFonts w:cs="Arial"/>
+                <w:sz w:val="16"/>
+                <w:szCs w:val="16"/>
+              </w:rPr>
+              <w:t>to</w:t>
+            </w:r>
+            <w:proofErr w:type="spellEnd"/>
+            <w:r>
+              <w:rPr>
+                <w:rFonts w:cs="Arial"/>
+                <w:sz w:val="16"/>
+                <w:szCs w:val="16"/>
+              </w:rPr>
+              <w:t xml:space="preserve"> </w:t>
+            </w:r>
+            <w:proofErr w:type="spellStart"/>
+            <w:r>
+              <w:rPr>
+                <w:rFonts w:cs="Arial"/>
+                <w:sz w:val="16"/>
+                <w:szCs w:val="16"/>
+              </w:rPr>
+              <w:t>have</w:t>
+            </w:r>
+            <w:proofErr w:type="spellEnd"/>
+            <w:r>
+              <w:rPr>
+                <w:rFonts w:cs="Arial"/>
+                <w:sz w:val="16"/>
+                <w:szCs w:val="16"/>
+              </w:rPr>
+              <w:t>“</w:t>
+            </w:r>
+          </w:p>
+        </w:tc>
+        <w:tc>
+          <w:tcPr>
+            <w:tcW w:w="481" w:type="pct"/>
+            <w:tcBorders>
+              <w:top w:val="single" w:sz="4" w:space="0" w:color="auto"/>
+              <w:left w:val="nil"/>
+              <w:bottom w:val="nil"/>
+              <w:right w:val="nil"/>
+            </w:tcBorders>
+            <w:shd w:val="clear" w:color="auto" w:fill="auto"/>
+            <w:vAlign w:val="bottom"/>
+          </w:tcPr>
+          <w:p>
+            <w:pPr>
+              <w:rPr>
+                <w:rFonts w:cs="Arial"/>
+                <w:sz w:val="16"/>
+                <w:szCs w:val="16"/>
+              </w:rPr>
+            </w:pPr>
+          </w:p>
+        </w:tc>
+      </w:tr>
+    </w:tbl>
+    <w:p>
+      <w:pPr>
+        <w:pStyle w:val="berschrift2"/>
+        <w:rPr>
+          <w:lang w:val="de-DE"/>
+        </w:rPr>
+      </w:pPr>
+      <w:r>
+        <w:rPr>
+          <w:lang w:val="de-DE"/>
+        </w:rPr>
+        <w:lastRenderedPageBreak/>
+        <w:t>Konzept:</w:t>
+      </w:r>
+    </w:p>
+    <w:p>
+      <w:pPr>
+        <w:rPr>
+          <w:sz w:val="18"/>
+          <w:szCs w:val="18"/>
+          <w:lang w:val="de-DE"/>
+        </w:rPr>
+      </w:pPr>
+      <w:r>
+        <w:rPr>
+          <w:sz w:val="18"/>
+          <w:szCs w:val="18"/>
+          <w:lang w:val="de-DE"/>
+        </w:rPr>
+        <w:t>Projekt:</w:t>
+      </w:r>
+    </w:p>
+    <w:p>
+      <w:pPr>
+        <w:rPr>
+          <w:sz w:val="18"/>
+          <w:szCs w:val="18"/>
+          <w:lang w:val="de-DE"/>
+        </w:rPr>
+      </w:pPr>
+      <w:r>
+        <w:rPr>
+          <w:sz w:val="18"/>
+          <w:szCs w:val="18"/>
+          <w:lang w:val="de-DE"/>
+        </w:rPr>
+        <w:t>Hermes</w:t>
+      </w:r>
+    </w:p>
+    <w:p>
+      <w:pPr>
+        <w:rPr>
+          <w:sz w:val="18"/>
+          <w:szCs w:val="18"/>
+          <w:lang w:val="de-DE"/>
+        </w:rPr>
+      </w:pPr>
+      <w:r>
+        <w:rPr>
+          <w:sz w:val="18"/>
+          <w:szCs w:val="18"/>
+          <w:lang w:val="de-DE"/>
+        </w:rPr>
+        <w:t xml:space="preserve">Projektleiter: </w:t>
+      </w:r>
+    </w:p>
+    <w:p>
+      <w:pPr>
+        <w:rPr>
+          <w:sz w:val="18"/>
+          <w:szCs w:val="18"/>
+          <w:lang w:val="de-DE"/>
+        </w:rPr>
+      </w:pPr>
+      <w:r>
+        <w:rPr>
+          <w:sz w:val="18"/>
+          <w:szCs w:val="18"/>
+          <w:lang w:val="de-DE"/>
+        </w:rPr>
+        <w:t>Niel Müller (lehreniel@gmail.com)</w:t>
+      </w:r>
+    </w:p>
+    <w:p>
+      <w:pPr>
+        <w:rPr>
+          <w:sz w:val="18"/>
+          <w:szCs w:val="18"/>
+          <w:lang w:val="de-DE"/>
+        </w:rPr>
+      </w:pPr>
+      <w:r>
+        <w:rPr>
+          <w:sz w:val="18"/>
+          <w:szCs w:val="18"/>
+          <w:lang w:val="de-DE"/>
+        </w:rPr>
+        <w:t xml:space="preserve">Coach: </w:t>
+      </w:r>
+    </w:p>
+    <w:p>
+      <w:pPr>
+        <w:rPr>
+          <w:sz w:val="18"/>
+          <w:szCs w:val="18"/>
+          <w:lang w:val="de-DE"/>
+        </w:rPr>
+      </w:pPr>
+      <w:r>
+        <w:rPr>
+          <w:sz w:val="18"/>
+          <w:szCs w:val="18"/>
+          <w:lang w:val="de-DE"/>
+        </w:rPr>
+        <w:t>Fabian Dennler (fabian.dennler@zli.ch)</w:t>
+      </w:r>
+    </w:p>
+    <w:p>
+      <w:pPr>
+        <w:rPr>
+          <w:sz w:val="18"/>
+          <w:szCs w:val="18"/>
+          <w:lang w:val="de-DE"/>
+        </w:rPr>
+      </w:pPr>
+      <w:r>
+        <w:rPr>
+          <w:sz w:val="18"/>
+          <w:szCs w:val="18"/>
+          <w:lang w:val="de-DE"/>
+        </w:rPr>
+        <w:t>Zeitplan</w:t>
+      </w:r>
+    </w:p>
+    <w:p>
+      <w:pPr>
+        <w:rPr>
+          <w:sz w:val="18"/>
+          <w:szCs w:val="18"/>
+          <w:lang w:val="de-DE"/>
+        </w:rPr>
+      </w:pPr>
+      <w:r>
+        <w:rPr>
+          <w:sz w:val="18"/>
+          <w:szCs w:val="18"/>
+          <w:lang w:val="de-DE"/>
+        </w:rPr>
+        <w:t>Projektstart: 07.06.2023</w:t>
+      </w:r>
+    </w:p>
+    <w:p>
+      <w:pPr>
+        <w:rPr>
+          <w:sz w:val="18"/>
+          <w:szCs w:val="18"/>
+          <w:lang w:val="de-DE"/>
+        </w:rPr>
+      </w:pPr>
+      <w:r>
+        <w:rPr>
+          <w:sz w:val="18"/>
+          <w:szCs w:val="18"/>
+          <w:lang w:val="de-DE"/>
+        </w:rPr>
+        <w:t>Projektende: 06.07.2023</w:t>
+      </w:r>
+    </w:p>
+    <w:p>
+      <w:pPr>
+        <w:rPr>
+          <w:sz w:val="18"/>
+          <w:szCs w:val="18"/>
+          <w:lang w:val="de-DE"/>
+        </w:rPr>
+      </w:pPr>
+      <w:r>
+        <w:rPr>
+          <w:sz w:val="18"/>
+          <w:szCs w:val="18"/>
+          <w:lang w:val="de-DE"/>
+        </w:rPr>
+        <w:t>Kurzbeschreibung</w:t>
+      </w:r>
+    </w:p>
+    <w:p>
+      <w:pPr>
+        <w:rPr>
+          <w:sz w:val="18"/>
+          <w:szCs w:val="18"/>
+          <w:lang w:val="de-DE"/>
+        </w:rPr>
+      </w:pPr>
+      <w:r>
+        <w:rPr>
+          <w:sz w:val="18"/>
+          <w:szCs w:val="18"/>
+          <w:lang w:val="de-DE"/>
+        </w:rPr>
+        <w:t xml:space="preserve">Das Ziel des Projekts ist es, ein </w:t>
+      </w:r>
+      <w:r>
+        <w:rPr>
+          <w:sz w:val="18"/>
+          <w:szCs w:val="18"/>
+          <w:lang w:val="de-DE"/>
+        </w:rPr>
+        <w:t>Programm zu entwickeln, dass ähnlich ist wie Zeus nur benutzerfreundlich.</w:t>
+      </w:r>
+    </w:p>
+    <w:p>
+      <w:pPr>
+        <w:rPr>
+          <w:sz w:val="18"/>
+          <w:szCs w:val="18"/>
+          <w:lang w:val="de-DE"/>
+        </w:rPr>
+      </w:pPr>
+    </w:p>
+    <w:p>
+      <w:pPr>
+        <w:rPr>
+          <w:sz w:val="18"/>
+          <w:szCs w:val="18"/>
+          <w:lang w:val="de-DE"/>
+        </w:rPr>
+      </w:pPr>
+      <w:r>
+        <w:rPr>
+          <w:sz w:val="18"/>
+          <w:szCs w:val="18"/>
+          <w:lang w:val="de-DE"/>
+        </w:rPr>
+        <w:t>Projektziele</w:t>
+      </w:r>
+    </w:p>
+    <w:p>
+      <w:pPr>
+        <w:rPr>
+          <w:sz w:val="18"/>
+          <w:szCs w:val="18"/>
+          <w:lang w:val="de-DE"/>
+        </w:rPr>
+      </w:pPr>
+      <w:r>
+        <w:rPr>
+          <w:sz w:val="18"/>
+          <w:szCs w:val="18"/>
+          <w:lang w:val="de-DE"/>
+        </w:rPr>
+        <w:t>Man kann ein Team erstellen (Priorität A)</w:t>
+      </w:r>
+    </w:p>
+    <w:p>
+      <w:pPr>
+        <w:rPr>
+          <w:sz w:val="18"/>
+          <w:szCs w:val="18"/>
+          <w:lang w:val="de-DE"/>
+        </w:rPr>
+      </w:pPr>
+      <w:r>
+        <w:rPr>
+          <w:sz w:val="18"/>
+          <w:szCs w:val="18"/>
+          <w:lang w:val="de-DE"/>
+        </w:rPr>
+        <w:t>Man kann Benutzer zu dem Team hinzufügen (Priorität A)</w:t>
+      </w:r>
+    </w:p>
+    <w:p>
+      <w:pPr>
+        <w:rPr>
+          <w:sz w:val="18"/>
+          <w:szCs w:val="18"/>
+          <w:lang w:val="de-DE"/>
+        </w:rPr>
+      </w:pPr>
+      <w:r>
+        <w:rPr>
+          <w:sz w:val="18"/>
+          <w:szCs w:val="18"/>
+          <w:lang w:val="de-DE"/>
+        </w:rPr>
+        <w:t>Man kann die Zeit erfassen (Priorität A)</w:t>
+      </w:r>
+    </w:p>
+    <w:p>
+      <w:pPr>
+        <w:rPr>
+          <w:sz w:val="18"/>
+          <w:szCs w:val="18"/>
+          <w:lang w:val="de-DE"/>
+        </w:rPr>
+      </w:pPr>
+      <w:r>
+        <w:rPr>
+          <w:sz w:val="18"/>
+          <w:szCs w:val="18"/>
+          <w:lang w:val="de-DE"/>
+        </w:rPr>
+        <w:t xml:space="preserve">Man </w:t>
+      </w:r>
+      <w:r>
+        <w:rPr>
+          <w:sz w:val="18"/>
+          <w:szCs w:val="18"/>
+          <w:lang w:val="de-DE"/>
+        </w:rPr>
+        <w:t>sieht</w:t>
+      </w:r>
+      <w:r>
+        <w:rPr>
+          <w:sz w:val="18"/>
+          <w:szCs w:val="18"/>
+          <w:lang w:val="de-DE"/>
+        </w:rPr>
+        <w:t xml:space="preserve"> </w:t>
+      </w:r>
+      <w:r>
+        <w:rPr>
+          <w:sz w:val="18"/>
+          <w:szCs w:val="18"/>
+          <w:lang w:val="de-DE"/>
+        </w:rPr>
+        <w:t>seine</w:t>
+      </w:r>
+      <w:r>
+        <w:rPr>
+          <w:sz w:val="18"/>
+          <w:szCs w:val="18"/>
+          <w:lang w:val="de-DE"/>
+        </w:rPr>
+        <w:t xml:space="preserve"> </w:t>
+      </w:r>
+      <w:proofErr w:type="spellStart"/>
+      <w:r>
+        <w:rPr>
+          <w:sz w:val="18"/>
+          <w:szCs w:val="18"/>
+          <w:lang w:val="de-DE"/>
+        </w:rPr>
+        <w:t>Arbeit</w:t>
+      </w:r>
+      <w:r>
+        <w:rPr>
+          <w:sz w:val="18"/>
+          <w:szCs w:val="18"/>
+          <w:lang w:val="de-DE"/>
+        </w:rPr>
+        <w:t>s</w:t>
+      </w:r>
+      <w:proofErr w:type="spellEnd"/>
+      <w:r>
+        <w:rPr>
+          <w:sz w:val="18"/>
+          <w:szCs w:val="18"/>
+          <w:lang w:val="de-DE"/>
+        </w:rPr>
+        <w:t xml:space="preserve"> und Ferien Zeit</w:t>
+      </w:r>
+      <w:r>
+        <w:rPr>
+          <w:sz w:val="18"/>
+          <w:szCs w:val="18"/>
+          <w:lang w:val="de-DE"/>
+        </w:rPr>
+        <w:t xml:space="preserve"> (Priorität A)</w:t>
+      </w:r>
+    </w:p>
+    <w:p>
+      <w:pPr>
+        <w:rPr>
+          <w:sz w:val="18"/>
+          <w:szCs w:val="18"/>
+          <w:lang w:val="de-DE"/>
+        </w:rPr>
+      </w:pPr>
+    </w:p>
+    <w:p>
+      <w:pPr>
+        <w:rPr>
+          <w:sz w:val="18"/>
+          <w:szCs w:val="18"/>
+          <w:lang w:val="de-DE"/>
+        </w:rPr>
+      </w:pPr>
+      <w:r>
+        <w:rPr>
+          <w:sz w:val="18"/>
+          <w:szCs w:val="18"/>
+          <w:lang w:val="de-DE"/>
+        </w:rPr>
+        <w:t>Vorgehensziele</w:t>
+      </w:r>
+    </w:p>
+    <w:p>
+      <w:pPr>
+        <w:rPr>
+          <w:sz w:val="18"/>
+          <w:szCs w:val="18"/>
+          <w:lang w:val="de-DE"/>
+        </w:rPr>
+      </w:pPr>
+      <w:r>
+        <w:rPr>
+          <w:sz w:val="18"/>
+          <w:szCs w:val="18"/>
+          <w:lang w:val="de-DE"/>
+        </w:rPr>
+        <w:t>Ich produziere clean code (Priorität B)</w:t>
+      </w:r>
+    </w:p>
+    <w:p>
+      <w:pPr>
+        <w:rPr>
+          <w:sz w:val="18"/>
+          <w:szCs w:val="18"/>
+          <w:lang w:val="de-DE"/>
+        </w:rPr>
+      </w:pPr>
+      <w:r>
+        <w:rPr>
+          <w:sz w:val="18"/>
+          <w:szCs w:val="18"/>
+          <w:lang w:val="de-DE"/>
+        </w:rPr>
+        <w:t xml:space="preserve">Ich mache regelmäßig </w:t>
+      </w:r>
+      <w:proofErr w:type="spellStart"/>
+      <w:r>
+        <w:rPr>
+          <w:sz w:val="18"/>
+          <w:szCs w:val="18"/>
+          <w:lang w:val="de-DE"/>
+        </w:rPr>
+        <w:t>commits</w:t>
+      </w:r>
+      <w:proofErr w:type="spellEnd"/>
+      <w:r>
+        <w:rPr>
+          <w:sz w:val="18"/>
+          <w:szCs w:val="18"/>
+          <w:lang w:val="de-DE"/>
+        </w:rPr>
+        <w:t xml:space="preserve"> (Priorität A)</w:t>
+      </w:r>
+    </w:p>
+    <w:p>
+      <w:pPr>
+        <w:rPr>
+          <w:sz w:val="18"/>
+          <w:szCs w:val="18"/>
+          <w:lang w:val="de-DE"/>
+        </w:rPr>
+      </w:pPr>
+      <w:r>
+        <w:rPr>
+          <w:sz w:val="18"/>
+          <w:szCs w:val="18"/>
+          <w:lang w:val="de-DE"/>
+        </w:rPr>
+        <w:t>Vorgehen:</w:t>
+      </w:r>
+    </w:p>
+    <w:p>
+      <w:pPr>
+        <w:rPr>
+          <w:sz w:val="18"/>
+          <w:szCs w:val="18"/>
+          <w:lang w:val="de-DE"/>
+        </w:rPr>
+      </w:pPr>
+      <w:r>
+        <w:rPr>
+          <w:sz w:val="18"/>
+          <w:szCs w:val="18"/>
+          <w:lang w:val="de-DE"/>
+        </w:rPr>
+        <w:t>Ich werde mit der Planung starten und ein grobes Datenbankmodell machen. Danach werde ich ein Teil des backend schrieben. Danach abwechselnd im Front und Backend Arbeiten und immer die Funktionen programmieren, die ich gerade brauche.</w:t>
+      </w:r>
+    </w:p>
+    <w:p>
+      <w:pPr>
+        <w:rPr>
+          <w:sz w:val="18"/>
+          <w:szCs w:val="18"/>
+          <w:lang w:val="de-DE"/>
+        </w:rPr>
+      </w:pPr>
+      <w:r>
+        <w:rPr>
+          <w:sz w:val="18"/>
+          <w:szCs w:val="18"/>
+          <w:lang w:val="de-DE"/>
+        </w:rPr>
+        <w:br w:type="page"/>
+      </w:r>
+    </w:p>
+    <w:p>
+      <w:pPr>
+        <w:pStyle w:val="berschrift2"/>
+        <w:rPr>
+          <w:lang w:val="de-DE"/>
+        </w:rPr>
+      </w:pPr>
+      <w:r>
+        <w:rPr>
+          <w:lang w:val="de-DE"/>
+        </w:rPr>
+        <w:lastRenderedPageBreak/>
+        <w:t>Skizze</w:t>
+      </w:r>
+    </w:p>
+    <w:p>
+      <w:pPr>
+        <w:rPr>
+          <w:lang w:val="de-DE"/>
+        </w:rPr>
+      </w:pPr>
+      <w:r>
+        <w:rPr>
+          <w:lang w:val="de-DE"/>
+        </w:rPr>
+        <w:t xml:space="preserve">Um Skizzen zu zeichnen habe ich mich für das online Tool Miro entschieden. Meine erste Aufgabe war die Welcome und Login Page zu machen. Dabei habe ich mir überlegt das ich nicht viel über meine Website erzählen möchte, sondern </w:t>
+      </w:r>
+      <w:r>
+        <w:rPr>
+          <w:lang w:val="de-DE"/>
+        </w:rPr>
+        <w:t>dass</w:t>
+      </w:r>
+      <w:r>
+        <w:rPr>
+          <w:lang w:val="de-DE"/>
+        </w:rPr>
+        <w:t xml:space="preserve"> sie sehr schlicht und nur das </w:t>
+      </w:r>
+      <w:r>
+        <w:rPr>
+          <w:lang w:val="de-DE"/>
+        </w:rPr>
+        <w:t>Wichtigste</w:t>
+      </w:r>
+      <w:r>
+        <w:rPr>
+          <w:lang w:val="de-DE"/>
+        </w:rPr>
+        <w:t xml:space="preserve"> drauf ist.</w:t>
+      </w:r>
+      <w:r>
+        <w:rPr>
+          <w:lang w:val="de-DE"/>
+        </w:rPr>
+        <w:t xml:space="preserve"> Darum habe ich mir überlegt auf der Hauptseite ein Willkommens Schriftzug zu machen und die Option ein Team zu erstellen mit Anmeldedaten zu einem Admin User. Die Login Page habe ich auch schlicht gehalten </w:t>
+      </w:r>
+    </w:p>
+    <w:p>
+      <w:pPr>
+        <w:rPr>
+          <w:lang w:val="de-DE"/>
+        </w:rPr>
+      </w:pPr>
+      <w:r>
+        <w:rPr>
+          <w:lang w:val="de-DE"/>
+        </w:rPr>
+        <w:drawing>
+          <wp:inline distT="0" distB="0" distL="0" distR="0" wp14:anchorId="791E74F7" wp14:editId="73CFAD29">
+            <wp:extent cx="3505380" cy="4178515"/>
+            <wp:effectExtent l="0" t="0" r="0" b="0"/>
+            <wp:docPr id="31128636" name="Grafik 1" descr="Ein Bild, das Diagramm, Text, Screenshot, Plan enthält.&#10;&#10;Automatisch generierte Beschreibung"/>
+            <wp:cNvGraphicFramePr>
+              <a:graphicFrameLocks xmlns:a="http://schemas.openxmlformats.org/drawingml/2006/main" noChangeAspect="1"/>
+            </wp:cNvGraphicFramePr>
+            <a:graphic xmlns:a="http://schemas.openxmlformats.org/drawingml/2006/main">
+              <a:graphicData uri="http://schemas.openxmlformats.org/drawingml/2006/picture">
+                <pic:pic xmlns:pic="http://schemas.openxmlformats.org/drawingml/2006/picture">
+                  <pic:nvPicPr>
+                    <pic:cNvPr id="31128636" name="Grafik 1" descr="Ein Bild, das Diagramm, Text, Screenshot, Plan enthält.&#10;&#10;Automatisch generierte Beschreibung"/>
+                    <pic:cNvPicPr/>
+                  </pic:nvPicPr>
+                  <pic:blipFill>
+                    <a:blip r:embed="rId5"/>
+                    <a:stretch>
+                      <a:fillRect/>
+                    </a:stretch>
+                  </pic:blipFill>
+                  <pic:spPr>
+                    <a:xfrm>
+                      <a:off x="0" y="0"/>
+                      <a:ext cx="3505380" cy="4178515"/>
+                    </a:xfrm>
+                    <a:prstGeom prst="rect">
+                      <a:avLst/>
+                    </a:prstGeom>
+                  </pic:spPr>
+                </pic:pic>
+              </a:graphicData>
+            </a:graphic>
+          </wp:inline>
+        </w:drawing>
+      </w:r>
     </w:p>
     <w:sectPr>
       <w:pgSz w:w="11906" w:h="16838"/>
@@ -440,6 +2531,49 @@
     <w:name w:val="Normal"/>
     <w:qFormat/>
   </w:style>
+  <w:style w:type="paragraph" w:styleId="berschrift1">
+    <w:name w:val="heading 1"/>
+    <w:basedOn w:val="Standard"/>
+    <w:next w:val="Standard"/>
+    <w:link w:val="berschrift1Zchn"/>
+    <w:uiPriority w:val="9"/>
+    <w:qFormat/>
+    <w:rsid w:val="00CC7BB4"/>
+    <w:pPr>
+      <w:keepNext/>
+      <w:keepLines/>
+      <w:spacing w:before="240" w:after="0"/>
+      <w:outlineLvl w:val="0"/>
+    </w:pPr>
+    <w:rPr>
+      <w:rFonts w:asciiTheme="majorHAnsi" w:eastAsiaTheme="majorEastAsia" w:hAnsiTheme="majorHAnsi" w:cstheme="majorBidi"/>
+      <w:color w:val="2F5496" w:themeColor="accent1" w:themeShade="BF"/>
+      <w:sz w:val="32"/>
+      <w:szCs w:val="32"/>
+    </w:rPr>
+  </w:style>
+  <w:style w:type="paragraph" w:styleId="berschrift2">
+    <w:name w:val="heading 2"/>
+    <w:basedOn w:val="Standard"/>
+    <w:next w:val="Standard"/>
+    <w:link w:val="berschrift2Zchn"/>
+    <w:uiPriority w:val="9"/>
+    <w:unhideWhenUsed/>
+    <w:qFormat/>
+    <w:rsid w:val="00CC7BB4"/>
+    <w:pPr>
+      <w:keepNext/>
+      <w:keepLines/>
+      <w:spacing w:before="40" w:after="0"/>
+      <w:outlineLvl w:val="1"/>
+    </w:pPr>
+    <w:rPr>
+      <w:rFonts w:asciiTheme="majorHAnsi" w:eastAsiaTheme="majorEastAsia" w:hAnsiTheme="majorHAnsi" w:cstheme="majorBidi"/>
+      <w:color w:val="2F5496" w:themeColor="accent1" w:themeShade="BF"/>
+      <w:sz w:val="26"/>
+      <w:szCs w:val="26"/>
+    </w:rPr>
+  </w:style>
   <w:style w:type="character" w:default="1" w:styleId="Absatz-Standardschriftart">
     <w:name w:val="Default Paragraph Font"/>
     <w:uiPriority w:val="1"/>
@@ -466,6 +2600,110 @@
     <w:uiPriority w:val="99"/>
     <w:semiHidden/>
     <w:unhideWhenUsed/>
+  </w:style>
+  <w:style w:type="character" w:customStyle="1" w:styleId="berschrift1Zchn">
+    <w:name w:val="Überschrift 1 Zchn"/>
+    <w:basedOn w:val="Absatz-Standardschriftart"/>
+    <w:link w:val="berschrift1"/>
+    <w:uiPriority w:val="9"/>
+    <w:rsid w:val="00CC7BB4"/>
+    <w:rPr>
+      <w:rFonts w:asciiTheme="majorHAnsi" w:eastAsiaTheme="majorEastAsia" w:hAnsiTheme="majorHAnsi" w:cstheme="majorBidi"/>
+      <w:color w:val="2F5496" w:themeColor="accent1" w:themeShade="BF"/>
+      <w:sz w:val="32"/>
+      <w:szCs w:val="32"/>
+    </w:rPr>
+  </w:style>
+  <w:style w:type="paragraph" w:styleId="Verzeichnis1">
+    <w:name w:val="toc 1"/>
+    <w:basedOn w:val="Standard"/>
+    <w:next w:val="Standard"/>
+    <w:autoRedefine/>
+    <w:uiPriority w:val="39"/>
+    <w:unhideWhenUsed/>
+    <w:rsid w:val="00CC7BB4"/>
+    <w:pPr>
+      <w:spacing w:after="100"/>
+    </w:pPr>
+  </w:style>
+  <w:style w:type="character" w:customStyle="1" w:styleId="berschrift2Zchn">
+    <w:name w:val="Überschrift 2 Zchn"/>
+    <w:basedOn w:val="Absatz-Standardschriftart"/>
+    <w:link w:val="berschrift2"/>
+    <w:uiPriority w:val="9"/>
+    <w:rsid w:val="00CC7BB4"/>
+    <w:rPr>
+      <w:rFonts w:asciiTheme="majorHAnsi" w:eastAsiaTheme="majorEastAsia" w:hAnsiTheme="majorHAnsi" w:cstheme="majorBidi"/>
+      <w:color w:val="2F5496" w:themeColor="accent1" w:themeShade="BF"/>
+      <w:sz w:val="26"/>
+      <w:szCs w:val="26"/>
+    </w:rPr>
+  </w:style>
+  <w:style w:type="paragraph" w:styleId="Verzeichnis2">
+    <w:name w:val="toc 2"/>
+    <w:basedOn w:val="Standard"/>
+    <w:next w:val="Standard"/>
+    <w:autoRedefine/>
+    <w:uiPriority w:val="39"/>
+    <w:unhideWhenUsed/>
+    <w:rsid w:val="00BA339B"/>
+    <w:pPr>
+      <w:spacing w:after="100"/>
+      <w:ind w:left="220"/>
+    </w:pPr>
+  </w:style>
+  <w:style w:type="character" w:styleId="Hyperlink">
+    <w:name w:val="Hyperlink"/>
+    <w:basedOn w:val="Absatz-Standardschriftart"/>
+    <w:uiPriority w:val="99"/>
+    <w:unhideWhenUsed/>
+    <w:rsid w:val="00296EE6"/>
+    <w:rPr>
+      <w:color w:val="0563C1" w:themeColor="hyperlink"/>
+      <w:u w:val="single"/>
+    </w:rPr>
+  </w:style>
+  <w:style w:type="table" w:customStyle="1" w:styleId="ZLI-Standard">
+    <w:name w:val="ZLI-Standard"/>
+    <w:basedOn w:val="NormaleTabelle"/>
+    <w:uiPriority w:val="99"/>
+    <w:rsid w:val="00296EE6"/>
+    <w:pPr>
+      <w:spacing w:before="120" w:after="120" w:line="240" w:lineRule="auto"/>
+    </w:pPr>
+    <w:rPr>
+      <w:rFonts w:ascii="Frutiger LT Com 45 Light" w:hAnsi="Frutiger LT Com 45 Light"/>
+      <w:kern w:val="0"/>
+      <w:sz w:val="19"/>
+      <w14:ligatures w14:val="none"/>
+    </w:rPr>
+    <w:tblPr>
+      <w:tblInd w:w="113" w:type="dxa"/>
+      <w:tblBorders>
+        <w:top w:val="single" w:sz="4" w:space="0" w:color="D9D9D9" w:themeColor="background1" w:themeShade="D9"/>
+        <w:left w:val="single" w:sz="4" w:space="0" w:color="D9D9D9" w:themeColor="background1" w:themeShade="D9"/>
+        <w:bottom w:val="single" w:sz="4" w:space="0" w:color="D9D9D9" w:themeColor="background1" w:themeShade="D9"/>
+        <w:right w:val="single" w:sz="4" w:space="0" w:color="D9D9D9" w:themeColor="background1" w:themeShade="D9"/>
+        <w:insideH w:val="single" w:sz="4" w:space="0" w:color="D9D9D9" w:themeColor="background1" w:themeShade="D9"/>
+        <w:insideV w:val="single" w:sz="4" w:space="0" w:color="D9D9D9" w:themeColor="background1" w:themeShade="D9"/>
+      </w:tblBorders>
+    </w:tblPr>
+    <w:tcPr>
+      <w:shd w:val="clear" w:color="auto" w:fill="FFFFFF" w:themeFill="background1"/>
+    </w:tcPr>
+    <w:tblStylePr w:type="firstRow">
+      <w:pPr>
+        <w:wordWrap/>
+        <w:spacing w:beforeLines="0" w:before="120" w:beforeAutospacing="0" w:afterLines="0" w:after="120" w:afterAutospacing="0"/>
+      </w:pPr>
+      <w:rPr>
+        <w:b/>
+      </w:rPr>
+      <w:tblPr/>
+      <w:tcPr>
+        <w:shd w:val="clear" w:color="auto" w:fill="F2F2F2" w:themeFill="background1" w:themeFillShade="F2"/>
+      </w:tcPr>
+    </w:tblStylePr>
   </w:style>
 </w:styles>
 </file>

</xml_diff>